<commit_message>
Complemento a guía 10_14
Complemento a guía 10_14
</commit_message>
<xml_diff>
--- a/fuentes/contenidos/grado10/guion14/Guia_didactica_CN_10_14.docx
+++ b/fuentes/contenidos/grado10/guion14/Guia_didactica_CN_10_14.docx
@@ -1189,6 +1189,8 @@
           <w:color w:val="000000" w:themeColor="text1"/>
         </w:rPr>
       </w:pPr>
+      <w:bookmarkStart w:id="0" w:name="_GoBack"/>
+      <w:bookmarkEnd w:id="0"/>
     </w:p>
     <w:p>
       <w:pPr>
@@ -1204,14 +1206,7 @@
           <w:rFonts w:ascii="Arial Unicode MS" w:eastAsia="Arial Unicode MS" w:hAnsi="Arial Unicode MS" w:cs="Arial Unicode MS"/>
           <w:color w:val="000000" w:themeColor="text1"/>
         </w:rPr>
-        <w:t xml:space="preserve">Cuando </w:t>
-      </w:r>
-      <w:r>
-        <w:rPr>
-          <w:rFonts w:ascii="Arial Unicode MS" w:eastAsia="Arial Unicode MS" w:hAnsi="Arial Unicode MS" w:cs="Arial Unicode MS"/>
-          <w:color w:val="000000" w:themeColor="text1"/>
-        </w:rPr>
-        <w:t xml:space="preserve">se </w:t>
+        <w:t xml:space="preserve">Cuando se </w:t>
       </w:r>
       <w:r>
         <w:rPr>
@@ -1240,65 +1235,14 @@
           <w:rFonts w:ascii="Arial Unicode MS" w:eastAsia="Arial Unicode MS" w:hAnsi="Arial Unicode MS" w:cs="Arial Unicode MS"/>
           <w:color w:val="000000" w:themeColor="text1"/>
         </w:rPr>
-        <w:t xml:space="preserve"> es necesario enfatizar en que estas permiten entender y predecir el comportamiento de las sustancias gaseosas </w:t>
-      </w:r>
-      <w:r>
-        <w:rPr>
-          <w:rFonts w:ascii="Arial Unicode MS" w:eastAsia="Arial Unicode MS" w:hAnsi="Arial Unicode MS" w:cs="Arial Unicode MS"/>
-          <w:color w:val="000000" w:themeColor="text1"/>
-        </w:rPr>
-        <w:t xml:space="preserve">cuando </w:t>
-      </w:r>
-      <w:proofErr w:type="gramStart"/>
-      <w:r>
-        <w:rPr>
-          <w:rFonts w:ascii="Arial Unicode MS" w:eastAsia="Arial Unicode MS" w:hAnsi="Arial Unicode MS" w:cs="Arial Unicode MS"/>
-          <w:color w:val="000000" w:themeColor="text1"/>
-        </w:rPr>
-        <w:t>experimentan</w:t>
-      </w:r>
-      <w:proofErr w:type="gramEnd"/>
-      <w:r>
-        <w:rPr>
-          <w:rFonts w:ascii="Arial Unicode MS" w:eastAsia="Arial Unicode MS" w:hAnsi="Arial Unicode MS" w:cs="Arial Unicode MS"/>
-          <w:color w:val="000000" w:themeColor="text1"/>
-        </w:rPr>
-        <w:t xml:space="preserve"> alteraciones en la presión, el volumen, la t</w:t>
-      </w:r>
-      <w:r>
-        <w:rPr>
-          <w:rFonts w:ascii="Arial Unicode MS" w:eastAsia="Arial Unicode MS" w:hAnsi="Arial Unicode MS" w:cs="Arial Unicode MS"/>
-          <w:color w:val="000000" w:themeColor="text1"/>
-        </w:rPr>
-        <w:t xml:space="preserve">emperatura o la cantidad de gas, lo cual se </w:t>
-      </w:r>
-      <w:r>
-        <w:rPr>
-          <w:rFonts w:ascii="Arial Unicode MS" w:eastAsia="Arial Unicode MS" w:hAnsi="Arial Unicode MS" w:cs="Arial Unicode MS"/>
-          <w:color w:val="000000" w:themeColor="text1"/>
-        </w:rPr>
-        <w:t xml:space="preserve">expone </w:t>
-      </w:r>
-      <w:r>
-        <w:rPr>
-          <w:rFonts w:ascii="Arial Unicode MS" w:eastAsia="Arial Unicode MS" w:hAnsi="Arial Unicode MS" w:cs="Arial Unicode MS"/>
-          <w:color w:val="000000" w:themeColor="text1"/>
-        </w:rPr>
-        <w:t xml:space="preserve">en </w:t>
-      </w:r>
-      <w:r>
-        <w:rPr>
-          <w:rFonts w:ascii="Arial Unicode MS" w:eastAsia="Arial Unicode MS" w:hAnsi="Arial Unicode MS" w:cs="Arial Unicode MS"/>
-          <w:color w:val="000000" w:themeColor="text1"/>
-        </w:rPr>
-        <w:t>el interactivo “E</w:t>
-      </w:r>
-      <w:r>
-        <w:rPr>
-          <w:rFonts w:ascii="Arial Unicode MS" w:eastAsia="Arial Unicode MS" w:hAnsi="Arial Unicode MS" w:cs="Arial Unicode MS"/>
-          <w:color w:val="000000" w:themeColor="text1"/>
-        </w:rPr>
-        <w:t>l comportamiento de los gases”.</w:t>
+        <w:t xml:space="preserve"> es necesario enfatizar en que estas permiten entender y predecir el comportamiento de las sustancias gaseosas cuando experimentan alteraciones en la presión, el volumen, la t</w:t>
+      </w:r>
+      <w:r>
+        <w:rPr>
+          <w:rFonts w:ascii="Arial Unicode MS" w:eastAsia="Arial Unicode MS" w:hAnsi="Arial Unicode MS" w:cs="Arial Unicode MS"/>
+          <w:color w:val="000000" w:themeColor="text1"/>
+        </w:rPr>
+        <w:t xml:space="preserve">emperatura o la cantidad de gas; en este punto se cuenta con el recurso interactivo “El comportamiento de los gases”, el cual permite explicar cada una de las leyes de los gases con ejercicios de aplicación. </w:t>
       </w:r>
     </w:p>
     <w:p>
@@ -1333,36 +1277,24 @@
           <w:b/>
           <w:color w:val="000000" w:themeColor="text1"/>
         </w:rPr>
-        <w:t>cálculos estequiométricos</w:t>
-      </w:r>
-      <w:r>
-        <w:rPr>
-          <w:rFonts w:ascii="Arial Unicode MS" w:eastAsia="Arial Unicode MS" w:hAnsi="Arial Unicode MS" w:cs="Arial Unicode MS"/>
-          <w:color w:val="000000" w:themeColor="text1"/>
-        </w:rPr>
-        <w:t xml:space="preserve">, es </w:t>
-      </w:r>
-      <w:r>
-        <w:rPr>
-          <w:rFonts w:ascii="Arial Unicode MS" w:eastAsia="Arial Unicode MS" w:hAnsi="Arial Unicode MS" w:cs="Arial Unicode MS"/>
-          <w:color w:val="000000" w:themeColor="text1"/>
-        </w:rPr>
-        <w:t xml:space="preserve">necesario </w:t>
-      </w:r>
-      <w:r>
-        <w:rPr>
-          <w:rFonts w:ascii="Arial Unicode MS" w:eastAsia="Arial Unicode MS" w:hAnsi="Arial Unicode MS" w:cs="Arial Unicode MS"/>
-          <w:color w:val="000000" w:themeColor="text1"/>
-        </w:rPr>
-        <w:t xml:space="preserve">recordar conceptos como </w:t>
-      </w:r>
+        <w:t xml:space="preserve">cálculos </w:t>
+      </w:r>
+      <w:proofErr w:type="spellStart"/>
       <w:r>
         <w:rPr>
           <w:rFonts w:ascii="Arial Unicode MS" w:eastAsia="Arial Unicode MS" w:hAnsi="Arial Unicode MS" w:cs="Arial Unicode MS"/>
           <w:b/>
           <w:color w:val="000000" w:themeColor="text1"/>
         </w:rPr>
-        <w:t>factor de conversión</w:t>
+        <w:t>estequiométricos</w:t>
+      </w:r>
+      <w:proofErr w:type="spellEnd"/>
+      <w:r>
+        <w:rPr>
+          <w:rFonts w:ascii="Arial Unicode MS" w:eastAsia="Arial Unicode MS" w:hAnsi="Arial Unicode MS" w:cs="Arial Unicode MS"/>
+          <w:color w:val="000000" w:themeColor="text1"/>
+        </w:rPr>
+        <w:t xml:space="preserve">, es necesario recordar conceptos como </w:t>
       </w:r>
       <w:r>
         <w:rPr>
@@ -1370,7 +1302,7 @@
           <w:b/>
           <w:color w:val="000000" w:themeColor="text1"/>
         </w:rPr>
-        <w:t xml:space="preserve"> </w:t>
+        <w:t xml:space="preserve">factor de conversión </w:t>
       </w:r>
       <w:r>
         <w:rPr>
@@ -1399,56 +1331,30 @@
           <w:rFonts w:ascii="Arial Unicode MS" w:eastAsia="Arial Unicode MS" w:hAnsi="Arial Unicode MS" w:cs="Arial Unicode MS"/>
           <w:color w:val="000000" w:themeColor="text1"/>
         </w:rPr>
-        <w:t>. S</w:t>
-      </w:r>
-      <w:r>
-        <w:rPr>
-          <w:rFonts w:ascii="Arial Unicode MS" w:eastAsia="Arial Unicode MS" w:hAnsi="Arial Unicode MS" w:cs="Arial Unicode MS"/>
-          <w:color w:val="000000" w:themeColor="text1"/>
-        </w:rPr>
-        <w:t>e recomienda aplicar los cálculo</w:t>
-      </w:r>
-      <w:r>
-        <w:rPr>
-          <w:rFonts w:ascii="Arial Unicode MS" w:eastAsia="Arial Unicode MS" w:hAnsi="Arial Unicode MS" w:cs="Arial Unicode MS"/>
-          <w:color w:val="000000" w:themeColor="text1"/>
-        </w:rPr>
-        <w:t xml:space="preserve">s con gases </w:t>
-      </w:r>
-      <w:r>
-        <w:rPr>
-          <w:rFonts w:ascii="Arial Unicode MS" w:eastAsia="Arial Unicode MS" w:hAnsi="Arial Unicode MS" w:cs="Arial Unicode MS"/>
-          <w:color w:val="000000" w:themeColor="text1"/>
-        </w:rPr>
-        <w:t xml:space="preserve">en una </w:t>
-      </w:r>
-      <w:r>
-        <w:rPr>
-          <w:rFonts w:ascii="Arial Unicode MS" w:eastAsia="Arial Unicode MS" w:hAnsi="Arial Unicode MS" w:cs="Arial Unicode MS"/>
-          <w:color w:val="000000" w:themeColor="text1"/>
-        </w:rPr>
-        <w:t>experiencia</w:t>
-      </w:r>
-      <w:r>
-        <w:rPr>
-          <w:rFonts w:ascii="Arial Unicode MS" w:eastAsia="Arial Unicode MS" w:hAnsi="Arial Unicode MS" w:cs="Arial Unicode MS"/>
-          <w:color w:val="000000" w:themeColor="text1"/>
-        </w:rPr>
-        <w:t xml:space="preserve"> de laboratorio, </w:t>
-      </w:r>
-      <w:r>
-        <w:rPr>
-          <w:rFonts w:ascii="Arial Unicode MS" w:eastAsia="Arial Unicode MS" w:hAnsi="Arial Unicode MS" w:cs="Arial Unicode MS"/>
-          <w:color w:val="000000" w:themeColor="text1"/>
-        </w:rPr>
-        <w:t xml:space="preserve">con el fin de determinar cantidades en volumen, en moles y en gramos de sustancias </w:t>
-      </w:r>
-      <w:r>
-        <w:rPr>
-          <w:rFonts w:ascii="Arial Unicode MS" w:eastAsia="Arial Unicode MS" w:hAnsi="Arial Unicode MS" w:cs="Arial Unicode MS"/>
-          <w:color w:val="000000" w:themeColor="text1"/>
-        </w:rPr>
-        <w:t>producid</w:t>
+        <w:t xml:space="preserve">. Para abordar esta temática puede utilizar el recurso interactivo “Los cálculos con gases”, el cual muestra los diferentes pasos para desarrollar ejercicios </w:t>
+      </w:r>
+      <w:proofErr w:type="spellStart"/>
+      <w:r>
+        <w:rPr>
+          <w:rFonts w:ascii="Arial Unicode MS" w:eastAsia="Arial Unicode MS" w:hAnsi="Arial Unicode MS" w:cs="Arial Unicode MS"/>
+          <w:color w:val="000000" w:themeColor="text1"/>
+        </w:rPr>
+        <w:t>estequiométricos</w:t>
+      </w:r>
+      <w:proofErr w:type="spellEnd"/>
+      <w:r>
+        <w:rPr>
+          <w:rFonts w:ascii="Arial Unicode MS" w:eastAsia="Arial Unicode MS" w:hAnsi="Arial Unicode MS" w:cs="Arial Unicode MS"/>
+          <w:color w:val="000000" w:themeColor="text1"/>
+        </w:rPr>
+        <w:t xml:space="preserve">, en masa, moles y volumen. </w:t>
+      </w:r>
+      <w:r>
+        <w:rPr>
+          <w:rFonts w:ascii="Arial Unicode MS" w:eastAsia="Arial Unicode MS" w:hAnsi="Arial Unicode MS" w:cs="Arial Unicode MS"/>
+          <w:color w:val="000000" w:themeColor="text1"/>
+        </w:rPr>
+        <w:t>Se recomienda aplicar los cálculos con gases en una experiencia de laboratorio, con el fin de determinar cantidades en volumen, en moles y en gramos de sustancias producid</w:t>
       </w:r>
       <w:r>
         <w:rPr>
@@ -1462,14 +1368,7 @@
           <w:rFonts w:ascii="Arial Unicode MS" w:eastAsia="Arial Unicode MS" w:hAnsi="Arial Unicode MS" w:cs="Arial Unicode MS"/>
           <w:color w:val="000000" w:themeColor="text1"/>
         </w:rPr>
-        <w:t xml:space="preserve">s </w:t>
-      </w:r>
-      <w:r>
-        <w:rPr>
-          <w:rFonts w:ascii="Arial Unicode MS" w:eastAsia="Arial Unicode MS" w:hAnsi="Arial Unicode MS" w:cs="Arial Unicode MS"/>
-          <w:color w:val="000000" w:themeColor="text1"/>
-        </w:rPr>
-        <w:t xml:space="preserve">en </w:t>
+        <w:t xml:space="preserve">s en </w:t>
       </w:r>
       <w:r>
         <w:rPr>
@@ -1756,7 +1655,15 @@
           <w:rFonts w:ascii="Arial Unicode MS" w:eastAsia="Arial Unicode MS" w:hAnsi="Arial Unicode MS" w:cs="Arial Unicode MS"/>
           <w:color w:val="000000" w:themeColor="text1"/>
         </w:rPr>
-        <w:t>también resultan fundamentales, ya que se propone a los estudiantes que</w:t>
+        <w:t xml:space="preserve">también resultan fundamentales, ya que se </w:t>
+      </w:r>
+      <w:r>
+        <w:rPr>
+          <w:rFonts w:ascii="Arial Unicode MS" w:eastAsia="Arial Unicode MS" w:hAnsi="Arial Unicode MS" w:cs="Arial Unicode MS"/>
+          <w:color w:val="000000" w:themeColor="text1"/>
+        </w:rPr>
+        <w:lastRenderedPageBreak/>
+        <w:t>propone a los estudiantes que</w:t>
       </w:r>
       <w:r>
         <w:rPr>
@@ -1811,7 +1718,6 @@
           <w:rFonts w:ascii="Arial Unicode MS" w:eastAsia="Arial Unicode MS" w:hAnsi="Arial Unicode MS" w:cs="Arial Unicode MS"/>
           <w:color w:val="000000" w:themeColor="text1"/>
         </w:rPr>
-        <w:lastRenderedPageBreak/>
         <w:t>Por último, los diferentes enfoques en el planteamiento de los recursos, el uso de simuladores y el amplio abanico de recursos y actividades propuesto</w:t>
       </w:r>
       <w:r>
@@ -1885,8 +1791,6 @@
         </w:rPr>
         <w:t xml:space="preserve"> colectivo.</w:t>
       </w:r>
-      <w:bookmarkStart w:id="0" w:name="_GoBack"/>
-      <w:bookmarkEnd w:id="0"/>
     </w:p>
     <w:sectPr>
       <w:pgSz w:w="12240" w:h="15840"/>

</xml_diff>